<commit_message>
Add updated GRMP docx
</commit_message>
<xml_diff>
--- a/docs/GRMP.docx
+++ b/docs/GRMP.docx
@@ -560,7 +560,7 @@
                 <w:u w:val="none"/>
                 <w:rtl/>
               </w:rPr>
-              <w:t>3</w:t>
+              <w:t>2</w:t>
             </w:r>
           </w:p>
         </w:tc>
@@ -684,6 +684,7 @@
               <w:pStyle w:val="a8"/>
               <w:cnfStyle w:val="000000100000" w:firstRow="0" w:lastRow="0" w:firstColumn="0" w:lastColumn="0" w:oddVBand="0" w:evenVBand="0" w:oddHBand="1" w:evenHBand="0" w:firstRowFirstColumn="0" w:firstRowLastColumn="0" w:lastRowFirstColumn="0" w:lastRowLastColumn="0"/>
               <w:rPr>
+                <w:rFonts w:hint="cs"/>
                 <w:color w:val="auto"/>
                 <w:u w:val="none"/>
                 <w:rtl/>
@@ -696,7 +697,7 @@
                 <w:u w:val="none"/>
                 <w:rtl/>
               </w:rPr>
-              <w:t>3</w:t>
+              <w:t>2</w:t>
             </w:r>
           </w:p>
         </w:tc>
@@ -845,10 +846,8 @@
                 <w:u w:val="none"/>
                 <w:rtl/>
               </w:rPr>
-              <w:t>קל</w:t>
+              <w:t>בינוני</w:t>
             </w:r>
-            <w:bookmarkStart w:id="1" w:name="_GoBack"/>
-            <w:bookmarkEnd w:id="1"/>
           </w:p>
         </w:tc>
       </w:tr>
@@ -974,13 +973,116 @@
     </w:tbl>
     <w:p>
       <w:pPr>
-        <w:pStyle w:val="a5"/>
-        <w:jc w:val="center"/>
-        <w:rPr>
+        <w:spacing w:line="240" w:lineRule="auto"/>
+        <w:rPr>
+          <w:rFonts w:asciiTheme="minorBidi" w:eastAsiaTheme="majorEastAsia" w:hAnsiTheme="minorBidi" w:hint="cs"/>
           <w:noProof/>
-          <w:rtl/>
-        </w:rPr>
-      </w:pPr>
+          <w:spacing w:val="5"/>
+          <w:kern w:val="28"/>
+          <w:rtl/>
+        </w:rPr>
+      </w:pPr>
+    </w:p>
+    <w:p>
+      <w:pPr>
+        <w:spacing w:line="240" w:lineRule="auto"/>
+        <w:rPr>
+          <w:rFonts w:hint="cs"/>
+          <w:rtl/>
+        </w:rPr>
+      </w:pPr>
+      <w:r>
+        <w:rPr>
+          <w:rFonts w:asciiTheme="minorBidi" w:eastAsiaTheme="majorEastAsia" w:hAnsiTheme="minorBidi" w:hint="cs"/>
+          <w:noProof/>
+          <w:spacing w:val="5"/>
+          <w:kern w:val="28"/>
+          <w:rtl/>
+        </w:rPr>
+        <w:t>לאחר בחינה מחודשת</w:t>
+      </w:r>
+      <w:r>
+        <w:rPr>
+          <w:rFonts w:asciiTheme="minorBidi" w:eastAsiaTheme="majorEastAsia" w:hAnsiTheme="minorBidi" w:hint="cs"/>
+          <w:noProof/>
+          <w:spacing w:val="5"/>
+          <w:kern w:val="28"/>
+          <w:rtl/>
+        </w:rPr>
+        <w:t xml:space="preserve"> ו</w:t>
+      </w:r>
+      <w:r>
+        <w:rPr>
+          <w:rFonts w:asciiTheme="minorBidi" w:eastAsiaTheme="majorEastAsia" w:hAnsiTheme="minorBidi" w:hint="cs"/>
+          <w:noProof/>
+          <w:spacing w:val="5"/>
+          <w:kern w:val="28"/>
+          <w:rtl/>
+        </w:rPr>
+        <w:t>לאור מה של</w:t>
+      </w:r>
+      <w:r>
+        <w:rPr>
+          <w:rFonts w:asciiTheme="minorBidi" w:eastAsiaTheme="majorEastAsia" w:hAnsiTheme="minorBidi" w:hint="cs"/>
+          <w:noProof/>
+          <w:spacing w:val="5"/>
+          <w:kern w:val="28"/>
+          <w:rtl/>
+        </w:rPr>
+        <w:t>מ</w:t>
+      </w:r>
+      <w:r>
+        <w:rPr>
+          <w:rFonts w:asciiTheme="minorBidi" w:eastAsiaTheme="majorEastAsia" w:hAnsiTheme="minorBidi" w:hint="cs"/>
+          <w:noProof/>
+          <w:spacing w:val="5"/>
+          <w:kern w:val="28"/>
+          <w:rtl/>
+        </w:rPr>
+        <w:t>דנו בסבבים הקודמים עידכנו את רמת הקושי והעכרה בימים לאיטרציה הבאה</w:t>
+      </w:r>
+      <w:r>
+        <w:rPr>
+          <w:rFonts w:asciiTheme="minorBidi" w:eastAsiaTheme="majorEastAsia" w:hAnsiTheme="minorBidi" w:hint="cs"/>
+          <w:noProof/>
+          <w:spacing w:val="5"/>
+          <w:kern w:val="28"/>
+          <w:rtl/>
+        </w:rPr>
+        <w:t xml:space="preserve"> לפי הערכה מחודשת</w:t>
+      </w:r>
+      <w:r>
+        <w:rPr>
+          <w:rFonts w:asciiTheme="minorBidi" w:eastAsiaTheme="majorEastAsia" w:hAnsiTheme="minorBidi" w:hint="cs"/>
+          <w:noProof/>
+          <w:spacing w:val="5"/>
+          <w:kern w:val="28"/>
+          <w:rtl/>
+        </w:rPr>
+        <w:t xml:space="preserve"> שנראת לנו יותר מדויקת </w:t>
+      </w:r>
+      <w:r>
+        <w:rPr>
+          <w:rFonts w:asciiTheme="minorBidi" w:eastAsiaTheme="majorEastAsia" w:hAnsiTheme="minorBidi" w:hint="cs"/>
+          <w:noProof/>
+          <w:spacing w:val="5"/>
+          <w:kern w:val="28"/>
+          <w:rtl/>
+        </w:rPr>
+        <w:t>ומתאימה לסבב הבא</w:t>
+      </w:r>
+      <w:bookmarkStart w:id="1" w:name="_GoBack"/>
+      <w:bookmarkEnd w:id="1"/>
+      <w:r>
+        <w:rPr>
+          <w:rFonts w:asciiTheme="minorBidi" w:eastAsiaTheme="majorEastAsia" w:hAnsiTheme="minorBidi" w:hint="cs"/>
+          <w:noProof/>
+          <w:spacing w:val="5"/>
+          <w:kern w:val="28"/>
+          <w:rtl/>
+        </w:rPr>
+        <w:t>.</w:t>
+      </w:r>
     </w:p>
     <w:p>
       <w:pPr>
@@ -1512,7 +1614,15 @@
           <w:rFonts w:hint="cs"/>
           <w:rtl/>
         </w:rPr>
-        <w:t xml:space="preserve"> בלחיצה על כפתור "אישור" הבקשה תעבור ותשמר ב</w:t>
+        <w:t xml:space="preserve"> בלחיצה על כפתור "אישור" הבקשה </w:t>
+      </w:r>
+      <w:r>
+        <w:rPr>
+          <w:rFonts w:hint="cs"/>
+          <w:rtl/>
+        </w:rPr>
+        <w:lastRenderedPageBreak/>
+        <w:t>תעבור ותשמר ב</w:t>
       </w:r>
       <w:r>
         <w:rPr>
@@ -2572,7 +2682,6 @@
         <w:docPartUnique/>
       </w:docPartObj>
     </w:sdtPr>
-    <w:sdtEndPr/>
     <w:sdtContent>
       <w:p>
         <w:pPr>
@@ -2593,7 +2702,7 @@
             <w:noProof/>
             <w:rtl/>
           </w:rPr>
-          <w:t>2</w:t>
+          <w:t>3</w:t>
         </w:r>
         <w:r>
           <w:rPr>
@@ -2689,7 +2798,7 @@
         <v:path o:extrusionok="f" gradientshapeok="t" o:connecttype="rect"/>
         <o:lock v:ext="edit" aspectratio="t"/>
       </v:shapetype>
-      <v:shape id="_x0000_i1028" type="#_x0000_t75" style="width:25.5pt;height:25.5pt;visibility:visible" o:bullet="t">
+      <v:shape id="_x0000_i1046" type="#_x0000_t75" style="width:25.5pt;height:25.5pt;visibility:visible" o:bullet="t">
         <v:imagedata r:id="rId1" o:title="todo"/>
       </v:shape>
     </w:pict>
@@ -9320,7 +9429,7 @@
 </file>
 
 <file path=customXml/itemProps1.xml><?xml version="1.0" encoding="utf-8"?>
-<ds:datastoreItem xmlns:ds="http://schemas.openxmlformats.org/officeDocument/2006/customXml" ds:itemID="{CF66976F-CA3F-4CA4-95F6-8D91F070D3ED}">
+<ds:datastoreItem xmlns:ds="http://schemas.openxmlformats.org/officeDocument/2006/customXml" ds:itemID="{A74FF7DE-1DAC-4EAF-8EA7-EE6979482CB2}">
   <ds:schemaRefs>
     <ds:schemaRef ds:uri="http://schemas.openxmlformats.org/officeDocument/2006/bibliography"/>
   </ds:schemaRefs>

</xml_diff>